<commit_message>
Se ha modificado el caso de uso de Administrar Licencias
</commit_message>
<xml_diff>
--- a/CU USURUS/CU08 Administrar licencias.docx
+++ b/CU USURUS/CU08 Administrar licencias.docx
@@ -224,8 +224,10 @@
                 <w:rFonts w:cs="Arial"/>
                 <w:lang w:val="es-ES"/>
               </w:rPr>
-              <w:t>Andy Giovanni Alducin Veronica</w:t>
+              <w:t>Jethran Enrique Gómez San Gabriel</w:t>
             </w:r>
+            <w:bookmarkStart w:id="0" w:name="_GoBack"/>
+            <w:bookmarkEnd w:id="0"/>
           </w:p>
         </w:tc>
       </w:tr>
@@ -352,8 +354,7 @@
             <w:placeholder>
               <w:docPart w:val="7CFFCF9954844BF18BEEB385187D15D9"/>
             </w:placeholder>
-            <w:showingPlcHdr/>
-            <w:date w:fullDate="2018-09-23T00:00:00Z">
+            <w:date w:fullDate="2018-11-25T00:00:00Z">
               <w:dateFormat w:val="dd/MM/yyyy"/>
               <w:lid w:val="es-MX"/>
               <w:storeMappedDataAs w:val="dateTime"/>
@@ -381,9 +382,9 @@
                 </w:pPr>
                 <w:r>
                   <w:rPr>
-                    <w:rStyle w:val="Textodelmarcadordeposicin"/>
-                  </w:rPr>
-                  <w:t>Haga clic aquí para escribir una fecha.</w:t>
+                    <w:rFonts w:cs="Arial"/>
+                  </w:rPr>
+                  <w:t>25/11/2018</w:t>
                 </w:r>
               </w:p>
             </w:tc>
@@ -817,14 +818,12 @@
               </w:rPr>
               <w:t xml:space="preserve">El </w:t>
             </w:r>
-            <w:proofErr w:type="gramStart"/>
             <w:r>
               <w:rPr>
                 <w:lang w:val="es-ES"/>
               </w:rPr>
-              <w:t>Jefe</w:t>
+              <w:t>jefe</w:t>
             </w:r>
-            <w:proofErr w:type="gramEnd"/>
             <w:r>
               <w:rPr>
                 <w:lang w:val="es-ES"/>
@@ -1086,25 +1085,7 @@
                   <w:rPr>
                     <w:lang w:val="es-ES"/>
                   </w:rPr>
-                  <w:t>El sistema muestra un formulario</w:t>
-                </w:r>
-                <w:r>
-                  <w:rPr>
-                    <w:lang w:val="es-ES"/>
-                  </w:rPr>
-                  <w:t>, pidiendo</w:t>
-                </w:r>
-                <w:r>
-                  <w:rPr>
-                    <w:lang w:val="es-ES"/>
-                  </w:rPr>
-                  <w:t xml:space="preserve"> lo siguiente: </w:t>
-                </w:r>
-                <w:r>
-                  <w:rPr>
-                    <w:lang w:val="es-ES"/>
-                  </w:rPr>
-                  <w:t>clave, fecha de inicio, fecha del fin y proveedor.</w:t>
+                  <w:t>El sistema muestra un formulario para ingresar los datos de id, números de licencias, fecha inicio, fecha fin, carácter, proveedor, clave y tipo de licenciamiento.</w:t>
                 </w:r>
               </w:p>
               <w:p>
@@ -1129,44 +1110,20 @@
                   <w:rPr>
                     <w:lang w:val="es-ES"/>
                   </w:rPr>
-                  <w:t>JefeCC</w:t>
+                  <w:t>jefeCC</w:t>
                 </w:r>
                 <w:proofErr w:type="spellEnd"/>
                 <w:r>
                   <w:rPr>
                     <w:lang w:val="es-ES"/>
                   </w:rPr>
-                  <w:t xml:space="preserve"> llena los datos que se requieren </w:t>
-                </w:r>
-                <w:r>
-                  <w:rPr>
-                    <w:lang w:val="es-ES"/>
-                  </w:rPr>
-                  <w:t xml:space="preserve">y selecciona si se le añadirá a un HARDWARE o a un SOFTWARE </w:t>
-                </w:r>
-                <w:r>
-                  <w:rPr>
-                    <w:lang w:val="es-ES"/>
-                  </w:rPr>
-                  <w:t>y da clic en el botón “</w:t>
-                </w:r>
-                <w:r>
-                  <w:rPr>
-                    <w:lang w:val="es-ES"/>
-                  </w:rPr>
-                  <w:t>Guardar” al finalizar</w:t>
-                </w:r>
-                <w:r>
-                  <w:rPr>
-                    <w:lang w:val="es-ES"/>
-                  </w:rPr>
-                  <w:t xml:space="preserve"> (ver EX1)</w:t>
-                </w:r>
-                <w:r>
-                  <w:rPr>
-                    <w:lang w:val="es-ES"/>
-                  </w:rPr>
-                  <w:t>.</w:t>
+                  <w:t xml:space="preserve"> ingresa los datos en el formulario, escoge el tipo de licenciamiento que puede ser software o hardware y le da clic en guardar. </w:t>
+                </w:r>
+                <w:r>
+                  <w:rPr>
+                    <w:lang w:val="es-ES"/>
+                  </w:rPr>
+                  <w:t>(ver FA6)</w:t>
                 </w:r>
               </w:p>
               <w:p>
@@ -1184,7 +1141,31 @@
                   <w:rPr>
                     <w:lang w:val="es-ES"/>
                   </w:rPr>
-                  <w:t>El sistema muestra un cuadro de dialogo, el cual dice: “Registro guardado con éxito</w:t>
+                  <w:t>El sistema valida los datos ingresado</w:t>
+                </w:r>
+                <w:r>
+                  <w:rPr>
+                    <w:lang w:val="es-ES"/>
+                  </w:rPr>
+                  <w:t xml:space="preserve">s, guarda los datos en la TABLA </w:t>
+                </w:r>
+                <w:r>
+                  <w:rPr>
+                    <w:lang w:val="es-ES"/>
+                  </w:rPr>
+                  <w:t xml:space="preserve">LICENCIA y manda un mensaje </w:t>
+                </w:r>
+                <w:r>
+                  <w:rPr>
+                    <w:lang w:val="es-ES"/>
+                  </w:rPr>
+                  <w:t>diciendo “La licencia ha sido guardad</w:t>
+                </w:r>
+                <w:r>
+                  <w:rPr>
+                    <w:lang w:val="es-ES"/>
+                  </w:rPr>
+                  <w:t>o</w:t>
                 </w:r>
                 <w:r>
                   <w:rPr>
@@ -1196,7 +1177,57 @@
                   <w:rPr>
                     <w:lang w:val="es-ES"/>
                   </w:rPr>
-                  <w:t>.</w:t>
+                  <w:t>. (ver FA4)</w:t>
+                </w:r>
+              </w:p>
+              <w:p>
+                <w:pPr>
+                  <w:pStyle w:val="Prrafodelista"/>
+                  <w:numPr>
+                    <w:ilvl w:val="0"/>
+                    <w:numId w:val="1"/>
+                  </w:numPr>
+                  <w:rPr>
+                    <w:lang w:val="es-ES"/>
+                  </w:rPr>
+                </w:pPr>
+                <w:r>
+                  <w:rPr>
+                    <w:lang w:val="es-ES"/>
+                  </w:rPr>
+                  <w:t xml:space="preserve">El </w:t>
+                </w:r>
+                <w:proofErr w:type="spellStart"/>
+                <w:r>
+                  <w:rPr>
+                    <w:lang w:val="es-ES"/>
+                  </w:rPr>
+                  <w:t>jefecc</w:t>
+                </w:r>
+                <w:proofErr w:type="spellEnd"/>
+                <w:r>
+                  <w:rPr>
+                    <w:lang w:val="es-ES"/>
+                  </w:rPr>
+                  <w:t xml:space="preserve"> le da clic en aceptar.</w:t>
+                </w:r>
+              </w:p>
+              <w:p>
+                <w:pPr>
+                  <w:pStyle w:val="Prrafodelista"/>
+                  <w:numPr>
+                    <w:ilvl w:val="0"/>
+                    <w:numId w:val="1"/>
+                  </w:numPr>
+                  <w:rPr>
+                    <w:lang w:val="es-ES"/>
+                  </w:rPr>
+                </w:pPr>
+                <w:r>
+                  <w:rPr>
+                    <w:lang w:val="es-ES"/>
+                  </w:rPr>
+                  <w:t xml:space="preserve">El sistema lo regresa a la pantalla principal de licencias. </w:t>
                 </w:r>
               </w:p>
             </w:sdtContent>
@@ -1312,14 +1343,21 @@
                     <w:rFonts w:cs="Arial"/>
                     <w:lang w:val="es-ES"/>
                   </w:rPr>
-                  <w:t xml:space="preserve"> selecciona el/los registro(s) que desea y</w:t>
-                </w:r>
-                <w:r>
-                  <w:rPr>
-                    <w:rFonts w:cs="Arial"/>
-                    <w:lang w:val="es-ES"/>
-                  </w:rPr>
-                  <w:t xml:space="preserve"> da clic en el botón “Eliminar”.</w:t>
+                  <w:t xml:space="preserve"> selecciona</w:t>
+                </w:r>
+                <w:r>
+                  <w:rPr>
+                    <w:rFonts w:cs="Arial"/>
+                    <w:lang w:val="es-ES"/>
+                  </w:rPr>
+                  <w:t xml:space="preserve"> “Eliminar”</w:t>
+                </w:r>
+                <w:r>
+                  <w:rPr>
+                    <w:rFonts w:cs="Arial"/>
+                    <w:lang w:val="es-ES"/>
+                  </w:rPr>
+                  <w:t xml:space="preserve"> </w:t>
                 </w:r>
               </w:p>
               <w:p>
@@ -1339,23 +1377,8 @@
                     <w:rFonts w:cs="Arial"/>
                     <w:lang w:val="es-ES"/>
                   </w:rPr>
-                  <w:t xml:space="preserve">El sistema pregunta si está seguro </w:t>
-                </w:r>
-                <w:proofErr w:type="gramStart"/>
-                <w:r>
-                  <w:rPr>
-                    <w:rFonts w:cs="Arial"/>
-                    <w:lang w:val="es-ES"/>
-                  </w:rPr>
-                  <w:t>que</w:t>
-                </w:r>
-                <w:proofErr w:type="gramEnd"/>
-                <w:r>
-                  <w:rPr>
-                    <w:rFonts w:cs="Arial"/>
-                    <w:lang w:val="es-ES"/>
-                  </w:rPr>
-                  <w:t xml:space="preserve"> desea eliminar los datos.</w:t>
+                  <w:lastRenderedPageBreak/>
+                  <w:t>El sistema muestra una pantalla con los campos no editables, un campo para ingresar el ID de la LICENCIA y un botón de buscar y Eliminar.</w:t>
                 </w:r>
               </w:p>
               <w:p>
@@ -1375,7 +1398,44 @@
                     <w:rFonts w:cs="Arial"/>
                     <w:lang w:val="es-ES"/>
                   </w:rPr>
-                  <w:t>El usuario da clic en el botón “Aceptar”.</w:t>
+                  <w:t xml:space="preserve">El </w:t>
+                </w:r>
+                <w:proofErr w:type="spellStart"/>
+                <w:r>
+                  <w:rPr>
+                    <w:rFonts w:cs="Arial"/>
+                    <w:lang w:val="es-ES"/>
+                  </w:rPr>
+                  <w:t>JefeCC</w:t>
+                </w:r>
+                <w:proofErr w:type="spellEnd"/>
+                <w:r>
+                  <w:rPr>
+                    <w:rFonts w:cs="Arial"/>
+                    <w:lang w:val="es-ES"/>
+                  </w:rPr>
+                  <w:t xml:space="preserve"> ingresa el ID</w:t>
+                </w:r>
+                <w:r>
+                  <w:rPr>
+                    <w:rFonts w:cs="Arial"/>
+                    <w:lang w:val="es-ES"/>
+                  </w:rPr>
+                  <w:t xml:space="preserve"> en el campo especifico y le da clic en </w:t>
+                </w:r>
+                <w:r>
+                  <w:rPr>
+                    <w:rFonts w:cs="Arial"/>
+                    <w:lang w:val="es-ES"/>
+                  </w:rPr>
+                  <w:t>“Buscar”</w:t>
+                </w:r>
+                <w:r>
+                  <w:rPr>
+                    <w:rFonts w:cs="Arial"/>
+                    <w:lang w:val="es-ES"/>
+                  </w:rPr>
+                  <w:t>. (ver FA5)</w:t>
                 </w:r>
               </w:p>
               <w:p>
@@ -1395,17 +1455,99 @@
                     <w:rFonts w:cs="Arial"/>
                     <w:lang w:val="es-ES"/>
                   </w:rPr>
-                  <w:lastRenderedPageBreak/>
-                  <w:t>El sistema borra los registros de la base de datos y de la interfaz.</w:t>
+                  <w:t>El sistema recupera los datos de la TABLA LICENCIA y los muestra en los campos no editables.</w:t>
                 </w:r>
               </w:p>
               <w:p>
                 <w:pPr>
+                  <w:pStyle w:val="Prrafodelista"/>
+                  <w:numPr>
+                    <w:ilvl w:val="0"/>
+                    <w:numId w:val="2"/>
+                  </w:numPr>
                   <w:rPr>
                     <w:rFonts w:cs="Arial"/>
                     <w:lang w:val="es-ES"/>
                   </w:rPr>
                 </w:pPr>
+                <w:r>
+                  <w:rPr>
+                    <w:rFonts w:cs="Arial"/>
+                    <w:lang w:val="es-ES"/>
+                  </w:rPr>
+                  <w:t xml:space="preserve">El </w:t>
+                </w:r>
+                <w:proofErr w:type="spellStart"/>
+                <w:r>
+                  <w:rPr>
+                    <w:rFonts w:cs="Arial"/>
+                    <w:lang w:val="es-ES"/>
+                  </w:rPr>
+                  <w:t>JefeCC</w:t>
+                </w:r>
+                <w:proofErr w:type="spellEnd"/>
+                <w:r>
+                  <w:rPr>
+                    <w:rFonts w:cs="Arial"/>
+                    <w:lang w:val="es-ES"/>
+                  </w:rPr>
+                  <w:t xml:space="preserve"> le da clic en el botón de “eliminar”.</w:t>
+                </w:r>
+              </w:p>
+              <w:p>
+                <w:pPr>
+                  <w:pStyle w:val="Prrafodelista"/>
+                  <w:numPr>
+                    <w:ilvl w:val="0"/>
+                    <w:numId w:val="2"/>
+                  </w:numPr>
+                  <w:rPr>
+                    <w:rFonts w:cs="Arial"/>
+                    <w:lang w:val="es-ES"/>
+                  </w:rPr>
+                </w:pPr>
+                <w:r>
+                  <w:rPr>
+                    <w:rFonts w:cs="Arial"/>
+                    <w:lang w:val="es-ES"/>
+                  </w:rPr>
+                  <w:t>El sistema muestra un mensaje diciendo “La licencia ha sido eliminada”</w:t>
+                </w:r>
+              </w:p>
+              <w:p>
+                <w:pPr>
+                  <w:pStyle w:val="Prrafodelista"/>
+                  <w:numPr>
+                    <w:ilvl w:val="0"/>
+                    <w:numId w:val="2"/>
+                  </w:numPr>
+                  <w:rPr>
+                    <w:rFonts w:cs="Arial"/>
+                    <w:lang w:val="es-ES"/>
+                  </w:rPr>
+                </w:pPr>
+                <w:r>
+                  <w:rPr>
+                    <w:rFonts w:cs="Arial"/>
+                    <w:lang w:val="es-ES"/>
+                  </w:rPr>
+                  <w:t>Regresa al paso 6 del flujo normal</w:t>
+                </w:r>
+              </w:p>
+              <w:p>
+                <w:pPr>
+                  <w:rPr>
+                    <w:rFonts w:cs="Arial"/>
+                    <w:lang w:val="es-ES"/>
+                  </w:rPr>
+                </w:pPr>
+                <w:r>
+                  <w:rPr>
+                    <w:rFonts w:cs="Arial"/>
+                    <w:lang w:val="es-ES"/>
+                  </w:rPr>
+                  <w:t xml:space="preserve"> </w:t>
+                </w:r>
                 <w:r>
                   <w:rPr>
                     <w:rFonts w:cs="Arial"/>
@@ -1454,7 +1596,7 @@
                     <w:rFonts w:cs="Arial"/>
                     <w:lang w:val="es-ES"/>
                   </w:rPr>
-                  <w:t>selecciona de la tabla el registro de HARDWARE que desea y da clic en el botón “Modificar”.</w:t>
+                  <w:t>selecciona el botón de “Modificar”.</w:t>
                 </w:r>
               </w:p>
               <w:p>
@@ -1474,35 +1616,7 @@
                     <w:rFonts w:cs="Arial"/>
                     <w:lang w:val="es-ES"/>
                   </w:rPr>
-                  <w:t>El sistema abre un formulario con los datos de</w:t>
-                </w:r>
-                <w:r>
-                  <w:rPr>
-                    <w:rFonts w:cs="Arial"/>
-                    <w:lang w:val="es-ES"/>
-                  </w:rPr>
-                  <w:t xml:space="preserve"> la LICENCIA</w:t>
-                </w:r>
-                <w:r>
-                  <w:rPr>
-                    <w:rFonts w:cs="Arial"/>
-                    <w:lang w:val="es-ES"/>
-                  </w:rPr>
-                  <w:t xml:space="preserve"> que se </w:t>
-                </w:r>
-                <w:r>
-                  <w:rPr>
-                    <w:rFonts w:cs="Arial"/>
-                    <w:lang w:val="es-ES"/>
-                  </w:rPr>
-                  <w:t>seleccionó</w:t>
-                </w:r>
-                <w:r>
-                  <w:rPr>
-                    <w:rFonts w:cs="Arial"/>
-                    <w:lang w:val="es-ES"/>
-                  </w:rPr>
-                  <w:t xml:space="preserve"> y los campos están habilitados para ingresar nueva información.</w:t>
+                  <w:t>El sistema muestra una pantalla con los campos, un campo para ingresar el ID de la LICENCIA y un botón de buscar y guardar.</w:t>
                 </w:r>
               </w:p>
               <w:p>
@@ -1538,7 +1652,28 @@
                     <w:rFonts w:cs="Arial"/>
                     <w:lang w:val="es-ES"/>
                   </w:rPr>
-                  <w:t xml:space="preserve"> actualiza la información y da clic en el botón “Actualizar”.</w:t>
+                  <w:t xml:space="preserve"> ingresa el ID</w:t>
+                </w:r>
+                <w:r>
+                  <w:rPr>
+                    <w:rFonts w:cs="Arial"/>
+                    <w:lang w:val="es-ES"/>
+                  </w:rPr>
+                  <w:t xml:space="preserve"> en el campo especifico y le da clic en </w:t>
+                </w:r>
+                <w:r>
+                  <w:rPr>
+                    <w:rFonts w:cs="Arial"/>
+                    <w:lang w:val="es-ES"/>
+                  </w:rPr>
+                  <w:t>“Buscar”</w:t>
+                </w:r>
+                <w:r>
+                  <w:rPr>
+                    <w:rFonts w:cs="Arial"/>
+                    <w:lang w:val="es-ES"/>
+                  </w:rPr>
+                  <w:t>. (ver FA5)</w:t>
                 </w:r>
               </w:p>
               <w:p>
@@ -1558,23 +1693,7 @@
                     <w:rFonts w:cs="Arial"/>
                     <w:lang w:val="es-ES"/>
                   </w:rPr>
-                  <w:t xml:space="preserve">El sistema pregunta si está seguro </w:t>
-                </w:r>
-                <w:proofErr w:type="gramStart"/>
-                <w:r>
-                  <w:rPr>
-                    <w:rFonts w:cs="Arial"/>
-                    <w:lang w:val="es-ES"/>
-                  </w:rPr>
-                  <w:t>que</w:t>
-                </w:r>
-                <w:proofErr w:type="gramEnd"/>
-                <w:r>
-                  <w:rPr>
-                    <w:rFonts w:cs="Arial"/>
-                    <w:lang w:val="es-ES"/>
-                  </w:rPr>
-                  <w:t xml:space="preserve"> desea guardar los cambios.</w:t>
+                  <w:t xml:space="preserve">El sistema recupera los datos de la TABLA LICENCIA y los muestra en los campos </w:t>
                 </w:r>
               </w:p>
               <w:p>
@@ -1602,7 +1721,7 @@
                     <w:rFonts w:cs="Arial"/>
                     <w:lang w:val="es-ES"/>
                   </w:rPr>
-                  <w:t>JefeCC</w:t>
+                  <w:t>jefeCC</w:t>
                 </w:r>
                 <w:proofErr w:type="spellEnd"/>
                 <w:r>
@@ -1610,7 +1729,7 @@
                     <w:rFonts w:cs="Arial"/>
                     <w:lang w:val="es-ES"/>
                   </w:rPr>
-                  <w:t xml:space="preserve"> da clic en el botón “Aceptar”.</w:t>
+                  <w:t xml:space="preserve"> actualiza los datos y le da clic en “Guardar”</w:t>
                 </w:r>
               </w:p>
               <w:p>
@@ -1630,7 +1749,34 @@
                     <w:rFonts w:cs="Arial"/>
                     <w:lang w:val="es-ES"/>
                   </w:rPr>
-                  <w:t>El sistema actualiza la información y la guarda en la base de datos.</w:t>
+                  <w:t>El sistema valida los datos actualizados y manda un mensaje diciendo “Se ha actualizado la licencia”</w:t>
+                </w:r>
+                <w:r>
+                  <w:rPr>
+                    <w:rFonts w:cs="Arial"/>
+                    <w:lang w:val="es-ES"/>
+                  </w:rPr>
+                  <w:t>. (ver FA4)</w:t>
+                </w:r>
+              </w:p>
+              <w:p>
+                <w:pPr>
+                  <w:pStyle w:val="Prrafodelista"/>
+                  <w:numPr>
+                    <w:ilvl w:val="0"/>
+                    <w:numId w:val="3"/>
+                  </w:numPr>
+                  <w:rPr>
+                    <w:rFonts w:cs="Arial"/>
+                    <w:lang w:val="es-ES"/>
+                  </w:rPr>
+                </w:pPr>
+                <w:r>
+                  <w:rPr>
+                    <w:rFonts w:cs="Arial"/>
+                    <w:lang w:val="es-ES"/>
+                  </w:rPr>
+                  <w:t>Regresa al paso 6 del flujo normal.</w:t>
                 </w:r>
               </w:p>
               <w:p>
@@ -1681,7 +1827,7 @@
                     <w:rFonts w:cs="Arial"/>
                     <w:lang w:val="es-ES"/>
                   </w:rPr>
-                  <w:t xml:space="preserve"> da clic en el botón “Buscar registro”.</w:t>
+                  <w:t xml:space="preserve"> da clic en el botón Buscar. </w:t>
                 </w:r>
               </w:p>
               <w:p>
@@ -1701,42 +1847,28 @@
                     <w:rFonts w:cs="Arial"/>
                     <w:lang w:val="es-ES"/>
                   </w:rPr>
-                  <w:t xml:space="preserve">El sistema </w:t>
-                </w:r>
-                <w:r>
-                  <w:rPr>
-                    <w:rFonts w:cs="Arial"/>
-                    <w:lang w:val="es-ES"/>
-                  </w:rPr>
-                  <w:t>muestra una ventana para ingresar el número de serie del HARDWARE</w:t>
-                </w:r>
-                <w:r>
-                  <w:rPr>
-                    <w:rFonts w:cs="Arial"/>
-                    <w:lang w:val="es-ES"/>
-                  </w:rPr>
-                  <w:t xml:space="preserve"> o SOFTWARE</w:t>
-                </w:r>
-                <w:r>
-                  <w:rPr>
-                    <w:rFonts w:cs="Arial"/>
-                    <w:lang w:val="es-ES"/>
-                  </w:rPr>
-                  <w:t xml:space="preserve"> que desea buscar </w:t>
-                </w:r>
-                <w:r>
-                  <w:rPr>
-                    <w:rFonts w:cs="Arial"/>
-                    <w:lang w:val="es-ES"/>
-                  </w:rPr>
-                  <w:t xml:space="preserve">para encontrar su LICENCIA </w:t>
-                </w:r>
-                <w:r>
-                  <w:rPr>
-                    <w:rFonts w:cs="Arial"/>
-                    <w:lang w:val="es-ES"/>
-                  </w:rPr>
-                  <w:t>y da clic en el botón “Buscar” después de ingresar la información.</w:t>
+                  <w:t xml:space="preserve">El </w:t>
+                </w:r>
+                <w:r>
+                  <w:rPr>
+                    <w:rFonts w:cs="Arial"/>
+                    <w:lang w:val="es-ES"/>
+                  </w:rPr>
+                  <w:t>sistema muestra una pantalla con los campos no editables, un campo para ingresar el ID de la LICENCIA y un botón de buscar</w:t>
+                </w:r>
+                <w:r>
+                  <w:rPr>
+                    <w:rFonts w:cs="Arial"/>
+                    <w:lang w:val="es-ES"/>
+                  </w:rPr>
+                  <w:t xml:space="preserve"> y Regresar</w:t>
+                </w:r>
+                <w:r>
+                  <w:rPr>
+                    <w:rFonts w:cs="Arial"/>
+                    <w:lang w:val="es-ES"/>
+                  </w:rPr>
+                  <w:t>.</w:t>
                 </w:r>
               </w:p>
               <w:p>
@@ -1756,7 +1888,7 @@
                     <w:rFonts w:cs="Arial"/>
                     <w:lang w:val="es-ES"/>
                   </w:rPr>
-                  <w:t xml:space="preserve">El sistema muestra el registro que coincidió con la información que ingresó el </w:t>
+                  <w:t xml:space="preserve">El </w:t>
                 </w:r>
                 <w:proofErr w:type="spellStart"/>
                 <w:r>
@@ -1772,7 +1904,263 @@
                     <w:rFonts w:cs="Arial"/>
                     <w:lang w:val="es-ES"/>
                   </w:rPr>
-                  <w:t>.</w:t>
+                  <w:t xml:space="preserve"> ingresa el ID de la licencia y le da clic a “Buscar”</w:t>
+                </w:r>
+                <w:r>
+                  <w:rPr>
+                    <w:rFonts w:cs="Arial"/>
+                    <w:lang w:val="es-ES"/>
+                  </w:rPr>
+                  <w:t>. (ver FA5)</w:t>
+                </w:r>
+              </w:p>
+              <w:p>
+                <w:pPr>
+                  <w:pStyle w:val="Prrafodelista"/>
+                  <w:numPr>
+                    <w:ilvl w:val="0"/>
+                    <w:numId w:val="4"/>
+                  </w:numPr>
+                  <w:rPr>
+                    <w:rFonts w:cs="Arial"/>
+                    <w:lang w:val="es-ES"/>
+                  </w:rPr>
+                </w:pPr>
+                <w:r>
+                  <w:rPr>
+                    <w:rFonts w:cs="Arial"/>
+                    <w:lang w:val="es-ES"/>
+                  </w:rPr>
+                  <w:t xml:space="preserve">El sistema recupera los datos de la TABLA LICENCIA y los muestra en los campos. </w:t>
+                </w:r>
+              </w:p>
+              <w:p>
+                <w:pPr>
+                  <w:pStyle w:val="Prrafodelista"/>
+                  <w:numPr>
+                    <w:ilvl w:val="0"/>
+                    <w:numId w:val="4"/>
+                  </w:numPr>
+                  <w:rPr>
+                    <w:rFonts w:cs="Arial"/>
+                    <w:lang w:val="es-ES"/>
+                  </w:rPr>
+                </w:pPr>
+                <w:r>
+                  <w:rPr>
+                    <w:rFonts w:cs="Arial"/>
+                    <w:lang w:val="es-ES"/>
+                  </w:rPr>
+                  <w:t xml:space="preserve">El </w:t>
+                </w:r>
+                <w:proofErr w:type="spellStart"/>
+                <w:r>
+                  <w:rPr>
+                    <w:rFonts w:cs="Arial"/>
+                    <w:lang w:val="es-ES"/>
+                  </w:rPr>
+                  <w:t>JefeCC</w:t>
+                </w:r>
+                <w:proofErr w:type="spellEnd"/>
+                <w:r>
+                  <w:rPr>
+                    <w:rFonts w:cs="Arial"/>
+                    <w:lang w:val="es-ES"/>
+                  </w:rPr>
+                  <w:t xml:space="preserve"> le da clic en regresar </w:t>
+                </w:r>
+              </w:p>
+              <w:p>
+                <w:pPr>
+                  <w:pStyle w:val="Prrafodelista"/>
+                  <w:numPr>
+                    <w:ilvl w:val="0"/>
+                    <w:numId w:val="4"/>
+                  </w:numPr>
+                  <w:rPr>
+                    <w:rFonts w:cs="Arial"/>
+                    <w:lang w:val="es-ES"/>
+                  </w:rPr>
+                </w:pPr>
+                <w:r>
+                  <w:rPr>
+                    <w:rFonts w:cs="Arial"/>
+                    <w:lang w:val="es-ES"/>
+                  </w:rPr>
+                  <w:t>Regresa al paso 7 del flujo normal</w:t>
+                </w:r>
+              </w:p>
+              <w:p>
+                <w:pPr>
+                  <w:rPr>
+                    <w:rFonts w:cs="Arial"/>
+                    <w:lang w:val="es-ES"/>
+                  </w:rPr>
+                </w:pPr>
+                <w:r>
+                  <w:rPr>
+                    <w:rFonts w:cs="Arial"/>
+                    <w:lang w:val="es-ES"/>
+                  </w:rPr>
+                  <w:t>FA4 DATOS NO VÁ</w:t>
+                </w:r>
+                <w:r>
+                  <w:rPr>
+                    <w:rFonts w:cs="Arial"/>
+                    <w:lang w:val="es-ES"/>
+                  </w:rPr>
+                  <w:t xml:space="preserve">LIDOS </w:t>
+                </w:r>
+              </w:p>
+              <w:p>
+                <w:pPr>
+                  <w:pStyle w:val="Prrafodelista"/>
+                  <w:numPr>
+                    <w:ilvl w:val="0"/>
+                    <w:numId w:val="6"/>
+                  </w:numPr>
+                  <w:rPr>
+                    <w:rFonts w:cs="Arial"/>
+                    <w:lang w:val="es-ES"/>
+                  </w:rPr>
+                </w:pPr>
+                <w:r>
+                  <w:rPr>
+                    <w:rFonts w:cs="Arial"/>
+                    <w:lang w:val="es-ES"/>
+                  </w:rPr>
+                  <w:lastRenderedPageBreak/>
+                  <w:t>El sistema manda un mensaje diciendo “Los datos no son válidos”</w:t>
+                </w:r>
+              </w:p>
+              <w:p>
+                <w:pPr>
+                  <w:pStyle w:val="Prrafodelista"/>
+                  <w:numPr>
+                    <w:ilvl w:val="0"/>
+                    <w:numId w:val="6"/>
+                  </w:numPr>
+                  <w:rPr>
+                    <w:rFonts w:cs="Arial"/>
+                    <w:lang w:val="es-ES"/>
+                  </w:rPr>
+                </w:pPr>
+                <w:r>
+                  <w:rPr>
+                    <w:rFonts w:cs="Arial"/>
+                    <w:lang w:val="es-ES"/>
+                  </w:rPr>
+                  <w:t xml:space="preserve">Regresa al paso 7 del flujo normal </w:t>
+                </w:r>
+              </w:p>
+              <w:p>
+                <w:pPr>
+                  <w:rPr>
+                    <w:rFonts w:cs="Arial"/>
+                    <w:lang w:val="es-ES"/>
+                  </w:rPr>
+                </w:pPr>
+                <w:r>
+                  <w:rPr>
+                    <w:rFonts w:cs="Arial"/>
+                    <w:lang w:val="es-ES"/>
+                  </w:rPr>
+                  <w:t>FA5 NO EXISTE LICENCIA</w:t>
+                </w:r>
+              </w:p>
+              <w:p>
+                <w:pPr>
+                  <w:pStyle w:val="Prrafodelista"/>
+                  <w:numPr>
+                    <w:ilvl w:val="0"/>
+                    <w:numId w:val="7"/>
+                  </w:numPr>
+                  <w:rPr>
+                    <w:rFonts w:cs="Arial"/>
+                    <w:lang w:val="es-ES"/>
+                  </w:rPr>
+                </w:pPr>
+                <w:r>
+                  <w:rPr>
+                    <w:rFonts w:cs="Arial"/>
+                    <w:lang w:val="es-ES"/>
+                  </w:rPr>
+                  <w:t>El sistema manda un mensaje diciendo “No existe ninguna licencia con el identificador:  + ID”</w:t>
+                </w:r>
+              </w:p>
+              <w:p>
+                <w:pPr>
+                  <w:pStyle w:val="Prrafodelista"/>
+                  <w:numPr>
+                    <w:ilvl w:val="0"/>
+                    <w:numId w:val="7"/>
+                  </w:numPr>
+                  <w:rPr>
+                    <w:rFonts w:cs="Arial"/>
+                    <w:lang w:val="es-ES"/>
+                  </w:rPr>
+                </w:pPr>
+                <w:r>
+                  <w:rPr>
+                    <w:rFonts w:cs="Arial"/>
+                    <w:lang w:val="es-ES"/>
+                  </w:rPr>
+                  <w:t>Regresa al paso 7 del flujo normal.</w:t>
+                </w:r>
+              </w:p>
+              <w:p>
+                <w:pPr>
+                  <w:rPr>
+                    <w:rFonts w:cs="Arial"/>
+                    <w:lang w:val="es-ES"/>
+                  </w:rPr>
+                </w:pPr>
+                <w:r>
+                  <w:rPr>
+                    <w:rFonts w:cs="Arial"/>
+                    <w:lang w:val="es-ES"/>
+                  </w:rPr>
+                  <w:t>FA6 YA EXISTE ESA LICENCIA</w:t>
+                </w:r>
+              </w:p>
+              <w:p>
+                <w:pPr>
+                  <w:pStyle w:val="Prrafodelista"/>
+                  <w:numPr>
+                    <w:ilvl w:val="0"/>
+                    <w:numId w:val="8"/>
+                  </w:numPr>
+                  <w:rPr>
+                    <w:rFonts w:cs="Arial"/>
+                    <w:lang w:val="es-ES"/>
+                  </w:rPr>
+                </w:pPr>
+                <w:r>
+                  <w:rPr>
+                    <w:rFonts w:cs="Arial"/>
+                    <w:lang w:val="es-ES"/>
+                  </w:rPr>
+                  <w:t>El sistema manda un mensaje diciendo “El identificador ya existe, verifique la existencia de la licencia”</w:t>
+                </w:r>
+              </w:p>
+              <w:p>
+                <w:pPr>
+                  <w:pStyle w:val="Prrafodelista"/>
+                  <w:numPr>
+                    <w:ilvl w:val="0"/>
+                    <w:numId w:val="8"/>
+                  </w:numPr>
+                  <w:rPr>
+                    <w:rFonts w:cs="Arial"/>
+                    <w:lang w:val="es-ES"/>
+                  </w:rPr>
+                </w:pPr>
+                <w:r>
+                  <w:rPr>
+                    <w:rFonts w:cs="Arial"/>
+                    <w:lang w:val="es-ES"/>
+                  </w:rPr>
+                  <w:t>Regresa al paso 7 del flujo normal</w:t>
                 </w:r>
               </w:p>
             </w:sdtContent>
@@ -2326,7 +2714,6 @@
                 <w:b/>
                 <w:lang w:val="es-ES"/>
               </w:rPr>
-              <w:lastRenderedPageBreak/>
               <w:t>Extiende:</w:t>
             </w:r>
           </w:p>
@@ -2502,6 +2889,184 @@
 <file path=word/numbering.xml><?xml version="1.0" encoding="utf-8"?>
 <w:numbering xmlns:wpc="http://schemas.microsoft.com/office/word/2010/wordprocessingCanvas" xmlns:cx="http://schemas.microsoft.com/office/drawing/2014/chartex" xmlns:cx1="http://schemas.microsoft.com/office/drawing/2015/9/8/chartex" xmlns:cx2="http://schemas.microsoft.com/office/drawing/2015/10/21/chartex" xmlns:cx3="http://schemas.microsoft.com/office/drawing/2016/5/9/chartex" xmlns:cx4="http://schemas.microsoft.com/office/drawing/2016/5/10/chartex" xmlns:cx5="http://schemas.microsoft.com/office/drawing/2016/5/11/chartex" xmlns:cx6="http://schemas.microsoft.com/office/drawing/2016/5/12/chartex" xmlns:cx7="http://schemas.microsoft.com/office/drawing/2016/5/13/chartex" xmlns:cx8="http://schemas.microsoft.com/office/drawing/2016/5/14/chartex" xmlns:mc="http://schemas.openxmlformats.org/markup-compatibility/2006" xmlns:aink="http://schemas.microsoft.com/office/drawing/2016/ink" xmlns:am3d="http://schemas.microsoft.com/office/drawing/2017/model3d" xmlns:o="urn:schemas-microsoft-com:office:office" xmlns:r="http://schemas.openxmlformats.org/officeDocument/2006/relationships" xmlns:m="http://schemas.openxmlformats.org/officeDocument/2006/math" xmlns:v="urn:schemas-microsoft-com:vml" xmlns:wp14="http://schemas.microsoft.com/office/word/2010/wordprocessingDrawing" xmlns:wp="http://schemas.openxmlformats.org/drawingml/2006/wordprocessingDrawing" xmlns:w10="urn:schemas-microsoft-com:office:word" xmlns:w="http://schemas.openxmlformats.org/wordprocessingml/2006/main" xmlns:w14="http://schemas.microsoft.com/office/word/2010/wordml" xmlns:w15="http://schemas.microsoft.com/office/word/2012/wordml" xmlns:w16cid="http://schemas.microsoft.com/office/word/2016/wordml/cid" xmlns:w16se="http://schemas.microsoft.com/office/word/2015/wordml/symex" xmlns:wpg="http://schemas.microsoft.com/office/word/2010/wordprocessingGroup" xmlns:wpi="http://schemas.microsoft.com/office/word/2010/wordprocessingInk" xmlns:wne="http://schemas.microsoft.com/office/word/2006/wordml" xmlns:wps="http://schemas.microsoft.com/office/word/2010/wordprocessingShape" mc:Ignorable="w14 w15 w16se w16cid wp14">
   <w:abstractNum w:abstractNumId="0" w15:restartNumberingAfterBreak="0">
+    <w:nsid w:val="0F6E145A"/>
+    <w:multiLevelType w:val="hybridMultilevel"/>
+    <w:tmpl w:val="6C3EE570"/>
+    <w:lvl w:ilvl="0" w:tplc="080A000F">
+      <w:start w:val="1"/>
+      <w:numFmt w:val="decimal"/>
+      <w:lvlText w:val="%1."/>
+      <w:lvlJc w:val="left"/>
+      <w:pPr>
+        <w:ind w:left="720" w:hanging="360"/>
+      </w:pPr>
+      <w:rPr>
+        <w:rFonts w:hint="default"/>
+      </w:rPr>
+    </w:lvl>
+    <w:lvl w:ilvl="1" w:tplc="080A0019" w:tentative="1">
+      <w:start w:val="1"/>
+      <w:numFmt w:val="lowerLetter"/>
+      <w:lvlText w:val="%2."/>
+      <w:lvlJc w:val="left"/>
+      <w:pPr>
+        <w:ind w:left="1440" w:hanging="360"/>
+      </w:pPr>
+    </w:lvl>
+    <w:lvl w:ilvl="2" w:tplc="080A001B" w:tentative="1">
+      <w:start w:val="1"/>
+      <w:numFmt w:val="lowerRoman"/>
+      <w:lvlText w:val="%3."/>
+      <w:lvlJc w:val="right"/>
+      <w:pPr>
+        <w:ind w:left="2160" w:hanging="180"/>
+      </w:pPr>
+    </w:lvl>
+    <w:lvl w:ilvl="3" w:tplc="080A000F" w:tentative="1">
+      <w:start w:val="1"/>
+      <w:numFmt w:val="decimal"/>
+      <w:lvlText w:val="%4."/>
+      <w:lvlJc w:val="left"/>
+      <w:pPr>
+        <w:ind w:left="2880" w:hanging="360"/>
+      </w:pPr>
+    </w:lvl>
+    <w:lvl w:ilvl="4" w:tplc="080A0019" w:tentative="1">
+      <w:start w:val="1"/>
+      <w:numFmt w:val="lowerLetter"/>
+      <w:lvlText w:val="%5."/>
+      <w:lvlJc w:val="left"/>
+      <w:pPr>
+        <w:ind w:left="3600" w:hanging="360"/>
+      </w:pPr>
+    </w:lvl>
+    <w:lvl w:ilvl="5" w:tplc="080A001B" w:tentative="1">
+      <w:start w:val="1"/>
+      <w:numFmt w:val="lowerRoman"/>
+      <w:lvlText w:val="%6."/>
+      <w:lvlJc w:val="right"/>
+      <w:pPr>
+        <w:ind w:left="4320" w:hanging="180"/>
+      </w:pPr>
+    </w:lvl>
+    <w:lvl w:ilvl="6" w:tplc="080A000F" w:tentative="1">
+      <w:start w:val="1"/>
+      <w:numFmt w:val="decimal"/>
+      <w:lvlText w:val="%7."/>
+      <w:lvlJc w:val="left"/>
+      <w:pPr>
+        <w:ind w:left="5040" w:hanging="360"/>
+      </w:pPr>
+    </w:lvl>
+    <w:lvl w:ilvl="7" w:tplc="080A0019" w:tentative="1">
+      <w:start w:val="1"/>
+      <w:numFmt w:val="lowerLetter"/>
+      <w:lvlText w:val="%8."/>
+      <w:lvlJc w:val="left"/>
+      <w:pPr>
+        <w:ind w:left="5760" w:hanging="360"/>
+      </w:pPr>
+    </w:lvl>
+    <w:lvl w:ilvl="8" w:tplc="080A001B" w:tentative="1">
+      <w:start w:val="1"/>
+      <w:numFmt w:val="lowerRoman"/>
+      <w:lvlText w:val="%9."/>
+      <w:lvlJc w:val="right"/>
+      <w:pPr>
+        <w:ind w:left="6480" w:hanging="180"/>
+      </w:pPr>
+    </w:lvl>
+  </w:abstractNum>
+  <w:abstractNum w:abstractNumId="1" w15:restartNumberingAfterBreak="0">
+    <w:nsid w:val="1ECC2183"/>
+    <w:multiLevelType w:val="hybridMultilevel"/>
+    <w:tmpl w:val="4F864BAC"/>
+    <w:lvl w:ilvl="0" w:tplc="080A000F">
+      <w:start w:val="1"/>
+      <w:numFmt w:val="decimal"/>
+      <w:lvlText w:val="%1."/>
+      <w:lvlJc w:val="left"/>
+      <w:pPr>
+        <w:ind w:left="720" w:hanging="360"/>
+      </w:pPr>
+      <w:rPr>
+        <w:rFonts w:hint="default"/>
+      </w:rPr>
+    </w:lvl>
+    <w:lvl w:ilvl="1" w:tplc="080A0019" w:tentative="1">
+      <w:start w:val="1"/>
+      <w:numFmt w:val="lowerLetter"/>
+      <w:lvlText w:val="%2."/>
+      <w:lvlJc w:val="left"/>
+      <w:pPr>
+        <w:ind w:left="1440" w:hanging="360"/>
+      </w:pPr>
+    </w:lvl>
+    <w:lvl w:ilvl="2" w:tplc="080A001B" w:tentative="1">
+      <w:start w:val="1"/>
+      <w:numFmt w:val="lowerRoman"/>
+      <w:lvlText w:val="%3."/>
+      <w:lvlJc w:val="right"/>
+      <w:pPr>
+        <w:ind w:left="2160" w:hanging="180"/>
+      </w:pPr>
+    </w:lvl>
+    <w:lvl w:ilvl="3" w:tplc="080A000F" w:tentative="1">
+      <w:start w:val="1"/>
+      <w:numFmt w:val="decimal"/>
+      <w:lvlText w:val="%4."/>
+      <w:lvlJc w:val="left"/>
+      <w:pPr>
+        <w:ind w:left="2880" w:hanging="360"/>
+      </w:pPr>
+    </w:lvl>
+    <w:lvl w:ilvl="4" w:tplc="080A0019" w:tentative="1">
+      <w:start w:val="1"/>
+      <w:numFmt w:val="lowerLetter"/>
+      <w:lvlText w:val="%5."/>
+      <w:lvlJc w:val="left"/>
+      <w:pPr>
+        <w:ind w:left="3600" w:hanging="360"/>
+      </w:pPr>
+    </w:lvl>
+    <w:lvl w:ilvl="5" w:tplc="080A001B" w:tentative="1">
+      <w:start w:val="1"/>
+      <w:numFmt w:val="lowerRoman"/>
+      <w:lvlText w:val="%6."/>
+      <w:lvlJc w:val="right"/>
+      <w:pPr>
+        <w:ind w:left="4320" w:hanging="180"/>
+      </w:pPr>
+    </w:lvl>
+    <w:lvl w:ilvl="6" w:tplc="080A000F" w:tentative="1">
+      <w:start w:val="1"/>
+      <w:numFmt w:val="decimal"/>
+      <w:lvlText w:val="%7."/>
+      <w:lvlJc w:val="left"/>
+      <w:pPr>
+        <w:ind w:left="5040" w:hanging="360"/>
+      </w:pPr>
+    </w:lvl>
+    <w:lvl w:ilvl="7" w:tplc="080A0019" w:tentative="1">
+      <w:start w:val="1"/>
+      <w:numFmt w:val="lowerLetter"/>
+      <w:lvlText w:val="%8."/>
+      <w:lvlJc w:val="left"/>
+      <w:pPr>
+        <w:ind w:left="5760" w:hanging="360"/>
+      </w:pPr>
+    </w:lvl>
+    <w:lvl w:ilvl="8" w:tplc="080A001B" w:tentative="1">
+      <w:start w:val="1"/>
+      <w:numFmt w:val="lowerRoman"/>
+      <w:lvlText w:val="%9."/>
+      <w:lvlJc w:val="right"/>
+      <w:pPr>
+        <w:ind w:left="6480" w:hanging="180"/>
+      </w:pPr>
+    </w:lvl>
+  </w:abstractNum>
+  <w:abstractNum w:abstractNumId="2" w15:restartNumberingAfterBreak="0">
     <w:nsid w:val="2D6771AE"/>
     <w:multiLevelType w:val="hybridMultilevel"/>
     <w:tmpl w:val="1764BA34"/>
@@ -2590,7 +3155,7 @@
       </w:pPr>
     </w:lvl>
   </w:abstractNum>
-  <w:abstractNum w:abstractNumId="1" w15:restartNumberingAfterBreak="0">
+  <w:abstractNum w:abstractNumId="3" w15:restartNumberingAfterBreak="0">
     <w:nsid w:val="2DD324DE"/>
     <w:multiLevelType w:val="hybridMultilevel"/>
     <w:tmpl w:val="DFE28E54"/>
@@ -2679,7 +3244,7 @@
       </w:pPr>
     </w:lvl>
   </w:abstractNum>
-  <w:abstractNum w:abstractNumId="2" w15:restartNumberingAfterBreak="0">
+  <w:abstractNum w:abstractNumId="4" w15:restartNumberingAfterBreak="0">
     <w:nsid w:val="2F811A8B"/>
     <w:multiLevelType w:val="hybridMultilevel"/>
     <w:tmpl w:val="6EF058FA"/>
@@ -2768,7 +3333,7 @@
       </w:pPr>
     </w:lvl>
   </w:abstractNum>
-  <w:abstractNum w:abstractNumId="3" w15:restartNumberingAfterBreak="0">
+  <w:abstractNum w:abstractNumId="5" w15:restartNumberingAfterBreak="0">
     <w:nsid w:val="46CD6BD5"/>
     <w:multiLevelType w:val="hybridMultilevel"/>
     <w:tmpl w:val="7AE2C084"/>
@@ -2857,7 +3422,7 @@
       </w:pPr>
     </w:lvl>
   </w:abstractNum>
-  <w:abstractNum w:abstractNumId="4" w15:restartNumberingAfterBreak="0">
+  <w:abstractNum w:abstractNumId="6" w15:restartNumberingAfterBreak="0">
     <w:nsid w:val="5F8B30BD"/>
     <w:multiLevelType w:val="hybridMultilevel"/>
     <w:tmpl w:val="47ECADBC"/>
@@ -2946,20 +3511,118 @@
       </w:pPr>
     </w:lvl>
   </w:abstractNum>
+  <w:abstractNum w:abstractNumId="7" w15:restartNumberingAfterBreak="0">
+    <w:nsid w:val="60CF2375"/>
+    <w:multiLevelType w:val="hybridMultilevel"/>
+    <w:tmpl w:val="5822AB06"/>
+    <w:lvl w:ilvl="0" w:tplc="080A000F">
+      <w:start w:val="1"/>
+      <w:numFmt w:val="decimal"/>
+      <w:lvlText w:val="%1."/>
+      <w:lvlJc w:val="left"/>
+      <w:pPr>
+        <w:ind w:left="720" w:hanging="360"/>
+      </w:pPr>
+      <w:rPr>
+        <w:rFonts w:hint="default"/>
+      </w:rPr>
+    </w:lvl>
+    <w:lvl w:ilvl="1" w:tplc="080A0019" w:tentative="1">
+      <w:start w:val="1"/>
+      <w:numFmt w:val="lowerLetter"/>
+      <w:lvlText w:val="%2."/>
+      <w:lvlJc w:val="left"/>
+      <w:pPr>
+        <w:ind w:left="1440" w:hanging="360"/>
+      </w:pPr>
+    </w:lvl>
+    <w:lvl w:ilvl="2" w:tplc="080A001B" w:tentative="1">
+      <w:start w:val="1"/>
+      <w:numFmt w:val="lowerRoman"/>
+      <w:lvlText w:val="%3."/>
+      <w:lvlJc w:val="right"/>
+      <w:pPr>
+        <w:ind w:left="2160" w:hanging="180"/>
+      </w:pPr>
+    </w:lvl>
+    <w:lvl w:ilvl="3" w:tplc="080A000F" w:tentative="1">
+      <w:start w:val="1"/>
+      <w:numFmt w:val="decimal"/>
+      <w:lvlText w:val="%4."/>
+      <w:lvlJc w:val="left"/>
+      <w:pPr>
+        <w:ind w:left="2880" w:hanging="360"/>
+      </w:pPr>
+    </w:lvl>
+    <w:lvl w:ilvl="4" w:tplc="080A0019" w:tentative="1">
+      <w:start w:val="1"/>
+      <w:numFmt w:val="lowerLetter"/>
+      <w:lvlText w:val="%5."/>
+      <w:lvlJc w:val="left"/>
+      <w:pPr>
+        <w:ind w:left="3600" w:hanging="360"/>
+      </w:pPr>
+    </w:lvl>
+    <w:lvl w:ilvl="5" w:tplc="080A001B" w:tentative="1">
+      <w:start w:val="1"/>
+      <w:numFmt w:val="lowerRoman"/>
+      <w:lvlText w:val="%6."/>
+      <w:lvlJc w:val="right"/>
+      <w:pPr>
+        <w:ind w:left="4320" w:hanging="180"/>
+      </w:pPr>
+    </w:lvl>
+    <w:lvl w:ilvl="6" w:tplc="080A000F" w:tentative="1">
+      <w:start w:val="1"/>
+      <w:numFmt w:val="decimal"/>
+      <w:lvlText w:val="%7."/>
+      <w:lvlJc w:val="left"/>
+      <w:pPr>
+        <w:ind w:left="5040" w:hanging="360"/>
+      </w:pPr>
+    </w:lvl>
+    <w:lvl w:ilvl="7" w:tplc="080A0019" w:tentative="1">
+      <w:start w:val="1"/>
+      <w:numFmt w:val="lowerLetter"/>
+      <w:lvlText w:val="%8."/>
+      <w:lvlJc w:val="left"/>
+      <w:pPr>
+        <w:ind w:left="5760" w:hanging="360"/>
+      </w:pPr>
+    </w:lvl>
+    <w:lvl w:ilvl="8" w:tplc="080A001B" w:tentative="1">
+      <w:start w:val="1"/>
+      <w:numFmt w:val="lowerRoman"/>
+      <w:lvlText w:val="%9."/>
+      <w:lvlJc w:val="right"/>
+      <w:pPr>
+        <w:ind w:left="6480" w:hanging="180"/>
+      </w:pPr>
+    </w:lvl>
+  </w:abstractNum>
   <w:num w:numId="1">
+    <w:abstractNumId w:val="4"/>
+  </w:num>
+  <w:num w:numId="2">
+    <w:abstractNumId w:val="6"/>
+  </w:num>
+  <w:num w:numId="3">
+    <w:abstractNumId w:val="3"/>
+  </w:num>
+  <w:num w:numId="4">
+    <w:abstractNumId w:val="5"/>
+  </w:num>
+  <w:num w:numId="5">
     <w:abstractNumId w:val="2"/>
   </w:num>
-  <w:num w:numId="2">
-    <w:abstractNumId w:val="4"/>
+  <w:num w:numId="6">
+    <w:abstractNumId w:val="7"/>
   </w:num>
-  <w:num w:numId="3">
+  <w:num w:numId="7">
+    <w:abstractNumId w:val="0"/>
+  </w:num>
+  <w:num w:numId="8">
     <w:abstractNumId w:val="1"/>
-  </w:num>
-  <w:num w:numId="4">
-    <w:abstractNumId w:val="3"/>
-  </w:num>
-  <w:num w:numId="5">
-    <w:abstractNumId w:val="0"/>
   </w:num>
 </w:numbering>
 </file>
@@ -3601,6 +4264,7 @@
     <w:rsid w:val="004F0E6D"/>
     <w:rsid w:val="005B0049"/>
     <w:rsid w:val="0060349A"/>
+    <w:rsid w:val="007261BD"/>
     <w:rsid w:val="00785A32"/>
     <w:rsid w:val="008720C5"/>
     <w:rsid w:val="00A94B3C"/>

</xml_diff>

<commit_message>
Se ha modificado el diagrama de actividades administrar licencias
</commit_message>
<xml_diff>
--- a/CU USURUS/CU08 Administrar licencias.docx
+++ b/CU USURUS/CU08 Administrar licencias.docx
@@ -226,8 +226,6 @@
               </w:rPr>
               <w:t>Jethran Enrique Gómez San Gabriel</w:t>
             </w:r>
-            <w:bookmarkStart w:id="0" w:name="_GoBack"/>
-            <w:bookmarkEnd w:id="0"/>
           </w:p>
         </w:tc>
       </w:tr>
@@ -1177,7 +1175,19 @@
                   <w:rPr>
                     <w:lang w:val="es-ES"/>
                   </w:rPr>
-                  <w:t>. (ver FA4)</w:t>
+                  <w:t>. (ver FA4</w:t>
+                </w:r>
+                <w:r>
+                  <w:rPr>
+                    <w:lang w:val="es-ES"/>
+                  </w:rPr>
+                  <w:t>, ver EX1</w:t>
+                </w:r>
+                <w:r>
+                  <w:rPr>
+                    <w:lang w:val="es-ES"/>
+                  </w:rPr>
+                  <w:t>)</w:t>
                 </w:r>
               </w:p>
               <w:p>
@@ -1359,6 +1369,8 @@
                   </w:rPr>
                   <w:t xml:space="preserve"> </w:t>
                 </w:r>
+                <w:bookmarkStart w:id="0" w:name="_GoBack"/>
+                <w:bookmarkEnd w:id="0"/>
               </w:p>
               <w:p>
                 <w:pPr>
@@ -1652,21 +1664,7 @@
                     <w:rFonts w:cs="Arial"/>
                     <w:lang w:val="es-ES"/>
                   </w:rPr>
-                  <w:t xml:space="preserve"> ingresa el ID</w:t>
-                </w:r>
-                <w:r>
-                  <w:rPr>
-                    <w:rFonts w:cs="Arial"/>
-                    <w:lang w:val="es-ES"/>
-                  </w:rPr>
-                  <w:t xml:space="preserve"> en el campo especifico y le da clic en </w:t>
-                </w:r>
-                <w:r>
-                  <w:rPr>
-                    <w:rFonts w:cs="Arial"/>
-                    <w:lang w:val="es-ES"/>
-                  </w:rPr>
-                  <w:t>“Buscar”</w:t>
+                  <w:t xml:space="preserve"> ingresa el ID en el campo especifico y le da clic en “Buscar”</w:t>
                 </w:r>
                 <w:r>
                   <w:rPr>
@@ -1847,28 +1845,7 @@
                     <w:rFonts w:cs="Arial"/>
                     <w:lang w:val="es-ES"/>
                   </w:rPr>
-                  <w:t xml:space="preserve">El </w:t>
-                </w:r>
-                <w:r>
-                  <w:rPr>
-                    <w:rFonts w:cs="Arial"/>
-                    <w:lang w:val="es-ES"/>
-                  </w:rPr>
-                  <w:t>sistema muestra una pantalla con los campos no editables, un campo para ingresar el ID de la LICENCIA y un botón de buscar</w:t>
-                </w:r>
-                <w:r>
-                  <w:rPr>
-                    <w:rFonts w:cs="Arial"/>
-                    <w:lang w:val="es-ES"/>
-                  </w:rPr>
-                  <w:t xml:space="preserve"> y Regresar</w:t>
-                </w:r>
-                <w:r>
-                  <w:rPr>
-                    <w:rFonts w:cs="Arial"/>
-                    <w:lang w:val="es-ES"/>
-                  </w:rPr>
-                  <w:t>.</w:t>
+                  <w:t>El sistema muestra una pantalla con los campos no editables, un campo para ingresar el ID de la LICENCIA y un botón de buscar y Regresar.</w:t>
                 </w:r>
               </w:p>
               <w:p>
@@ -4264,6 +4241,7 @@
     <w:rsid w:val="004F0E6D"/>
     <w:rsid w:val="005B0049"/>
     <w:rsid w:val="0060349A"/>
+    <w:rsid w:val="0070016C"/>
     <w:rsid w:val="007261BD"/>
     <w:rsid w:val="00785A32"/>
     <w:rsid w:val="008720C5"/>

</xml_diff>